<commit_message>
Updates report to add a brief explanation of interpolation.
</commit_message>
<xml_diff>
--- a/report/Final Report with References.docx
+++ b/report/Final Report with References.docx
@@ -1299,13 +1299,7 @@
         <w:jc w:val="both"/>
       </w:pPr>
       <w:r>
-        <w:t>With the FLAIR images labeled, masked and co</w:t>
-      </w:r>
-      <w:r>
-        <w:t>-</w:t>
-      </w:r>
-      <w:r>
-        <w:t xml:space="preserve">registered to the perfusions, we then utilized our Python script </w:t>
+        <w:t xml:space="preserve">With the FLAIR images labeled, masked and co-registered to the perfusions, we then utilized our Python script </w:t>
       </w:r>
       <w:r>
         <w:rPr>
@@ -1514,31 +1508,7 @@
         <w:rPr>
           <w:i/>
         </w:rPr>
-        <w:t>Figure 3: intensity curves for selected voxels. An occluded or clotted intensity curve (</w:t>
-      </w:r>
-      <w:r>
-        <w:rPr>
-          <w:i/>
-        </w:rPr>
-        <w:t>bottom</w:t>
-      </w:r>
-      <w:r>
-        <w:rPr>
-          <w:i/>
-        </w:rPr>
-        <w:t>) will look flat, as the contrasting agent cannot flow through. An unblocked voxel (</w:t>
-      </w:r>
-      <w:r>
-        <w:rPr>
-          <w:i/>
-        </w:rPr>
-        <w:t>top</w:t>
-      </w:r>
-      <w:r>
-        <w:rPr>
-          <w:i/>
-        </w:rPr>
-        <w:t xml:space="preserve">) will have an intensity curve with at least one large bump in it </w:t>
+        <w:t xml:space="preserve">Figure 3: intensity curves for selected voxels. An occluded or clotted intensity curve (bottom) will look flat, as the contrasting agent cannot flow through. An unblocked voxel (top) will have an intensity curve with at least one large bump in it </w:t>
       </w:r>
       <w:r>
         <w:rPr>
@@ -1564,7 +1534,13 @@
         <w:jc w:val="both"/>
       </w:pPr>
       <w:r>
-        <w:t xml:space="preserve">Once a curve had been constructed for each voxel, the script used cubic interpolation to generate functions representing those curves, and sampled those interpolations across evenly-spaced intervals, to ensure comparable, same-length levels of data for each voxel across every patient. It then associated each voxel, and its paired sampled intensity values, with a binary outcome of either: lesion, or no lesion. It did this by a simple one-to-one comparison of the </w:t>
+        <w:t>Once a curve had been constructed for each voxel, the script used cubic interpolation</w:t>
+      </w:r>
+      <w:r>
+        <w:t xml:space="preserve"> (filling in gaps between data points, to form a continuous function)</w:t>
+      </w:r>
+      <w:r>
+        <w:t xml:space="preserve"> to generate functions representing those curves, and sampled those interpolations across evenly-spaced intervals, to ensure comparable, same-length levels of data for each voxel across every patient. It then associated each voxel, and its paired sampled intensity values, with a binary outcome of either: lesion, or no lesion. It did this by a simple one-to-one comparison of the </w:t>
       </w:r>
       <w:proofErr w:type="gramStart"/>
       <w:r>
@@ -1619,13 +1595,10 @@
       <w:proofErr w:type="spellEnd"/>
       <w:proofErr w:type="gramEnd"/>
       <w:r>
-        <w:t>. As an important aside, please consider the fact that the intensit</w:t>
-      </w:r>
-      <w:r>
-        <w:t xml:space="preserve">y </w:t>
-      </w:r>
-      <w:r>
-        <w:t>values were not at a single, consistent baseline across patients. Before feeding them to the machine learning model, we had to normalize the intensity values by rescaling each one relative to the rest, obtaining a value between 0 and 1 [</w:t>
+        <w:t xml:space="preserve">. As an important aside, please consider the fact that the intensity values were not at a single, consistent baseline across patients. Before feeding them to the machine learning model, we had to normalize the </w:t>
+      </w:r>
+      <w:r>
+        <w:t>intensity values by rescaling each one relative to the rest, obtaining a value between 0 and 1 [</w:t>
       </w:r>
       <w:r>
         <w:t>1</w:t>
@@ -1836,7 +1809,11 @@
         <w:t>X,Y,Z</w:t>
       </w:r>
       <w:r>
-        <w:t xml:space="preserve">  represented every single voxel across a patient’s MRI scans, along with their associated intensity curve. The model output a CSV of the form </w:t>
+        <w:t xml:space="preserve">  represented every single voxel across a patient’s MRI scans, along with their associated intensity curve. The model output a CSV of the </w:t>
+      </w:r>
+      <w:r>
+        <w:lastRenderedPageBreak/>
+        <w:t xml:space="preserve">form </w:t>
       </w:r>
       <w:proofErr w:type="spellStart"/>
       <w:proofErr w:type="gramStart"/>
@@ -1872,11 +1849,7 @@
       </w:r>
       <w:proofErr w:type="spellEnd"/>
       <w:r>
-        <w:t xml:space="preserve"> </w:t>
-      </w:r>
-      <w:r>
-        <w:lastRenderedPageBreak/>
-        <w:t xml:space="preserve">was a 0 or 1 value, indicating: no lesion, or lesion, respectively. </w:t>
+        <w:t xml:space="preserve"> was a 0 or 1 value, indicating: no lesion, or lesion, respectively. </w:t>
       </w:r>
     </w:p>
     <w:p>
@@ -4031,7 +4004,7 @@
                   </pic:nvPicPr>
                   <pic:blipFill>
                     <a:blip r:embed="rId19"/>
-                    <a:srcRect l="9.545%" t="8.181%" r="10.909%" b="10%"/>
+                    <a:srcRect l="9.545%" t="8.18%" r="10.909%" b="10%"/>
                     <a:stretch>
                       <a:fillRect/>
                     </a:stretch>
@@ -4131,17 +4104,17 @@
         <w:t xml:space="preserve">– </w:t>
       </w:r>
       <w:r>
-        <w:t>which was to compare the accuracy of various machine learning models in predicting lesion development post-stroke</w:t>
+        <w:t xml:space="preserve">which was to compare the accuracy of various machine learning models </w:t>
+      </w:r>
+      <w:r>
+        <w:lastRenderedPageBreak/>
+        <w:t>in predicting lesion development post-stroke</w:t>
       </w:r>
       <w:r>
         <w:t xml:space="preserve"> –</w:t>
       </w:r>
       <w:r>
-        <w:t xml:space="preserve"> we think we have done quite well. We now have a general hierarchy of machine learning model accuracy, which can be seen in the </w:t>
-      </w:r>
-      <w:r>
-        <w:lastRenderedPageBreak/>
-        <w:t xml:space="preserve">table below. Note that this data was obtained via a classification of the initial 80/20 testing scores </w:t>
+        <w:t xml:space="preserve"> we think we have done quite well. We now have a general hierarchy of machine learning model accuracy, which can be seen in the table below. Note that this data was obtained via a classification of the initial 80/20 testing scores </w:t>
       </w:r>
       <w:r>
         <w:t>–</w:t>
@@ -4938,8 +4911,6 @@
       </w:pPr>
       <w:r>
         <w:tab/>
-      </w:r>
-      <w:r>
         <w:t>With this data, we can now determine that some machine learning models are absolutely better-suited to the task of post-stroke lesion prediction, and we can focus more time and resources into training those models to be hyper-accurate. Specifically, we want to focus on all the models contained within Tiers I and II, as we believe those showed the most promise.</w:t>
       </w:r>
     </w:p>
@@ -5254,13 +5225,7 @@
         <w:pStyle w:val="references"/>
       </w:pPr>
       <w:r>
-        <w:t>The Hor</w:t>
-      </w:r>
-      <w:r>
-        <w:t>o</w:t>
-      </w:r>
-      <w:r>
-        <w:t>s Project, "Horos", The Horus Project.</w:t>
+        <w:t>The Horos Project, "Horos", The Horus Project.</w:t>
       </w:r>
     </w:p>
     <w:p>
@@ -8732,7 +8697,7 @@
 </file>
 
 <file path=customXml/itemProps1.xml><?xml version="1.0" encoding="utf-8"?>
-<ds:datastoreItem xmlns:ds="http://purl.oclc.org/ooxml/officeDocument/customXml" ds:itemID="{A638942A-1FA9-B146-BDF5-61CC925E0EA6}">
+<ds:datastoreItem xmlns:ds="http://purl.oclc.org/ooxml/officeDocument/customXml" ds:itemID="{DB3191AC-FC6E-BD40-8A89-D26C10156C37}">
   <ds:schemaRefs>
     <ds:schemaRef ds:uri="http://schemas.openxmlformats.org/officeDocument/2006/bibliography"/>
   </ds:schemaRefs>

</xml_diff>

<commit_message>
Fixes incorrect percentage in report.
</commit_message>
<xml_diff>
--- a/report/Final Report with References.docx
+++ b/report/Final Report with References.docx
@@ -1148,15 +1148,7 @@
         <w:jc w:val="both"/>
       </w:pPr>
       <w:r>
-        <w:t xml:space="preserve">Note that the slice </w:t>
-      </w:r>
-      <w:proofErr w:type="gramStart"/>
-      <w:r>
-        <w:t>counting</w:t>
-      </w:r>
-      <w:proofErr w:type="gramEnd"/>
-      <w:r>
-        <w:t xml:space="preserve"> and alignment processes were done on mid-2018 MacBook Pros, running quad-core, Intel Core i5 processors at 2.30 GHz, each with 16 gigabytes of DDR3 RAM. The co</w:t>
+        <w:t>Note that the slice counting and alignment processes were done on mid-2018 MacBook Pros, running quad-core, Intel Core i5 processors at 2.30 GHz, each with 16 gigabytes of DDR3 RAM. The co</w:t>
       </w:r>
       <w:r>
         <w:t>-</w:t>
@@ -1234,21 +1226,7 @@
         <w:rPr>
           <w:i/>
         </w:rPr>
-        <w:t xml:space="preserve">Figure </w:t>
-      </w:r>
-      <w:proofErr w:type="gramStart"/>
-      <w:r>
-        <w:rPr>
-          <w:i/>
-        </w:rPr>
-        <w:t>2 :</w:t>
-      </w:r>
-      <w:proofErr w:type="gramEnd"/>
-      <w:r>
-        <w:rPr>
-          <w:i/>
-        </w:rPr>
-        <w:t xml:space="preserve"> Co</w:t>
+        <w:t>Figure 2 : Co</w:t>
       </w:r>
       <w:r>
         <w:rPr>
@@ -1542,26 +1520,27 @@
       <w:r>
         <w:t xml:space="preserve"> to generate functions representing those curves, and sampled those interpolations across evenly-spaced intervals, to ensure comparable, same-length levels of data for each voxel across every patient. It then associated each voxel, and its paired sampled intensity values, with a binary outcome of either: lesion, or no lesion. It did this by a simple one-to-one comparison of the </w:t>
       </w:r>
-      <w:proofErr w:type="gramStart"/>
       <w:r>
         <w:rPr>
           <w:rFonts w:ascii="Consolas" w:eastAsia="Consolas" w:hAnsi="Consolas" w:cs="Consolas"/>
           <w:sz w:val="18"/>
           <w:szCs w:val="18"/>
         </w:rPr>
-        <w:t>X,Y</w:t>
-      </w:r>
-      <w:proofErr w:type="gramEnd"/>
+        <w:t>X,Y,Z</w:t>
+      </w:r>
+      <w:r>
+        <w:t xml:space="preserve"> coordinates of the perfusion voxel with the </w:t>
+      </w:r>
       <w:r>
         <w:rPr>
           <w:rFonts w:ascii="Consolas" w:eastAsia="Consolas" w:hAnsi="Consolas" w:cs="Consolas"/>
           <w:sz w:val="18"/>
           <w:szCs w:val="18"/>
         </w:rPr>
-        <w:t>,Z</w:t>
-      </w:r>
-      <w:r>
-        <w:t xml:space="preserve"> coordinates of the perfusion voxel with the </w:t>
+        <w:t>X,Y,Z</w:t>
+      </w:r>
+      <w:r>
+        <w:t xml:space="preserve"> coordinates in the FLAIR mask, utilizing the mask value set earlier to determine the presence of a lesion. With this done, an even sampling of 250 voxels which did not get lesions, and 250 which did was created, and written out to a comma-separated value file, with the form:</w:t>
       </w:r>
       <w:r>
         <w:rPr>
@@ -1569,270 +1548,239 @@
           <w:sz w:val="18"/>
           <w:szCs w:val="18"/>
         </w:rPr>
-        <w:t>X,Y,Z</w:t>
-      </w:r>
-      <w:r>
-        <w:t xml:space="preserve"> coordinates in the FLAIR mask, utilizing the mask value set earlier to determine the presence of a lesion. With this done, an even sampling of 250 voxels which did not get lesions, and 250 which did was created, and written out to a comma-separated value file, with the form:</w:t>
-      </w:r>
+        <w:t xml:space="preserve"> </w:t>
+      </w:r>
+      <w:proofErr w:type="spellStart"/>
       <w:r>
         <w:rPr>
           <w:rFonts w:ascii="Consolas" w:eastAsia="Consolas" w:hAnsi="Consolas" w:cs="Consolas"/>
           <w:sz w:val="18"/>
           <w:szCs w:val="18"/>
         </w:rPr>
+        <w:t>Lesion,IntensityArray</w:t>
+      </w:r>
+      <w:proofErr w:type="spellEnd"/>
+      <w:r>
+        <w:t xml:space="preserve">. As an important aside, please consider the fact that the intensity values were not at a single, consistent baseline across patients. Before feeding them to the machine learning model, we had to normalize the </w:t>
+      </w:r>
+      <w:r>
+        <w:t>intensity values by rescaling each one relative to the rest, obtaining a value between 0 and 1 [</w:t>
+      </w:r>
+      <w:r>
+        <w:t>1</w:t>
+      </w:r>
+      <w:r>
+        <w:t xml:space="preserve">8]. </w:t>
+      </w:r>
+    </w:p>
+    <w:p>
+      <w:pPr>
+        <w:ind w:firstLine="36pt"/>
+        <w:jc w:val="both"/>
+      </w:pPr>
+      <w:r>
+        <w:t>We feel it is important to note that, because this data processing step was so computationally expensive, we performed it on another Google Cloud virtual machine instance, this one utilizing 24, 12-core Intel Xeon processors at 2.30 GHz, with 90 gigabytes of DDR3 RAM.</w:t>
+      </w:r>
+    </w:p>
+    <w:p>
+      <w:pPr>
+        <w:jc w:val="both"/>
+      </w:pPr>
+    </w:p>
+    <w:p>
+      <w:pPr>
+        <w:jc w:val="both"/>
+      </w:pPr>
+      <w:r>
+        <w:t>II-5 Training the Models</w:t>
+      </w:r>
+    </w:p>
+    <w:p>
+      <w:pPr>
+        <w:jc w:val="both"/>
+      </w:pPr>
+    </w:p>
+    <w:p>
+      <w:pPr>
+        <w:ind w:firstLine="36pt"/>
+        <w:jc w:val="both"/>
+      </w:pPr>
+      <w:r>
+        <w:t>This CSV was used to both train and test the various machine learning models: the intensity values and associated labels were segregated into 80% training, and 20% testing via a K-folds process, where we set K to 50 [</w:t>
+      </w:r>
+      <w:r>
+        <w:t>1</w:t>
+      </w:r>
+      <w:r>
+        <w:t>9].</w:t>
+      </w:r>
+      <w:r>
+        <w:rPr>
+          <w:color w:val="980000"/>
+        </w:rPr>
         <w:t xml:space="preserve"> </w:t>
       </w:r>
+      <w:r>
+        <w:t xml:space="preserve">The K-fold process is a resampling technique to divide the dataset into K folds (groups). We used 80% of the folds to train, and 20% to test </w:t>
+      </w:r>
+      <w:r>
+        <w:t xml:space="preserve">– </w:t>
+      </w:r>
+      <w:r>
+        <w:t xml:space="preserve">meaning, we assigned 20% of the groups as data to test the models’ accuracy, and 80% to train them. We repeated this process 50 times, alternating the composition of the training and testing groups to get an averaged result. </w:t>
+      </w:r>
+      <w:r>
+        <w:t xml:space="preserve">Table 1 indicates </w:t>
+      </w:r>
+      <w:r>
+        <w:t xml:space="preserve">the </w:t>
+      </w:r>
+      <w:r>
+        <w:t xml:space="preserve">various </w:t>
+      </w:r>
+      <w:r>
+        <w:t>model</w:t>
+      </w:r>
+      <w:r>
+        <w:t>s</w:t>
+      </w:r>
+      <w:r>
+        <w:t xml:space="preserve"> used, </w:t>
+      </w:r>
+      <w:r>
+        <w:t>their</w:t>
+      </w:r>
+      <w:r>
+        <w:t xml:space="preserve"> averaged F1 accuracy on the training data described in the K-folds process, and </w:t>
+      </w:r>
+      <w:r>
+        <w:t>their</w:t>
+      </w:r>
+      <w:r>
+        <w:t xml:space="preserve"> averaged F1 accuracy on the testing data described.</w:t>
+      </w:r>
+    </w:p>
+    <w:p>
+      <w:pPr>
+        <w:ind w:firstLine="36pt"/>
+        <w:jc w:val="both"/>
+      </w:pPr>
+      <w:r>
+        <w:t>Note that F1 score is the weighted average of the precision and recall values. Precision is the number of true positives (the number of values that were guessed to be lesions, that were lesions) divided by the combined total of true positives and false positive</w:t>
+      </w:r>
+      <w:r>
+        <w:t>s</w:t>
+      </w:r>
+      <w:r>
+        <w:t xml:space="preserve"> (false positives being the number of values guessed to be lesions, but weren’t lesions). Recall is the number of true positives divided by the combined total of true positives and false negatives (values guessed to not be lesions, which actually were). We used the F1 Testing score as the decider, as opposed to a pure accuracy metric, because  accuracy by itself is artificially inflated, since the majority of a brain will not have developed lesions, and so the model will, by default, be highly “accurate” based on the fact that most of the voxels will be successfully identified as not developing lesions [</w:t>
+      </w:r>
+      <w:r>
+        <w:t>20</w:t>
+      </w:r>
+      <w:r>
+        <w:t>].</w:t>
+      </w:r>
+    </w:p>
+    <w:p>
+      <w:pPr>
+        <w:ind w:firstLine="36pt"/>
+        <w:jc w:val="both"/>
+      </w:pPr>
+      <w:r>
+        <w:t xml:space="preserve">Training data is the data used to fit our model, while the testing data is used to evaluate our model on “unseen” data (the data the model has not yet encountered). We calculated the F1 score on both training and testing data to see if there was any overfitting to the training data </w:t>
+      </w:r>
+      <w:r>
+        <w:t>–</w:t>
+      </w:r>
+      <w:r>
+        <w:t xml:space="preserve"> meaning, it fit so well to data it had already seen, that it did not adapt well when faced with unseen data. However, the F1 scores are close enough to each other that no overfitting was detected.</w:t>
+      </w:r>
+    </w:p>
+    <w:p>
+      <w:pPr>
+        <w:ind w:firstLine="36pt"/>
+        <w:jc w:val="both"/>
+      </w:pPr>
+      <w:r>
+        <w:t xml:space="preserve">As is obvious from </w:t>
+      </w:r>
+      <w:r>
+        <w:t>Table 1</w:t>
+      </w:r>
+      <w:r>
+        <w:t xml:space="preserve">, we saw that the multilayer perceptron activation (MLP) logistic classifier, and the gradient boosting classifier, had the highest average F1 Testing scores over the 50 fold run, and thus we utilized those two models for further testing. </w:t>
+      </w:r>
+    </w:p>
+    <w:p>
+      <w:pPr>
+        <w:pStyle w:val="Heading1"/>
+      </w:pPr>
+      <w:r>
+        <w:t>Prediction Efforts</w:t>
+      </w:r>
+    </w:p>
+    <w:p>
+      <w:pPr>
+        <w:ind w:firstLine="36pt"/>
+        <w:jc w:val="both"/>
+      </w:pPr>
+      <w:r>
+        <w:t xml:space="preserve">With the two models selected, we trained them with a 100/0 split </w:t>
+      </w:r>
+      <w:r>
+        <w:t>–</w:t>
+      </w:r>
+      <w:r>
+        <w:t xml:space="preserve"> meaning, all our sample data </w:t>
+      </w:r>
+      <w:r>
+        <w:t>was</w:t>
+      </w:r>
+      <w:r>
+        <w:t xml:space="preserve"> used to train the model, none </w:t>
+      </w:r>
+      <w:r>
+        <w:t>was</w:t>
+      </w:r>
+      <w:r>
+        <w:t xml:space="preserve"> split into an “unseen” portion. Once the models were trained, we had them attempt to predict the lesion outcomes of two patients using CSV data in the form of </w:t>
+      </w:r>
       <w:proofErr w:type="spellStart"/>
-      <w:proofErr w:type="gramStart"/>
       <w:r>
         <w:rPr>
           <w:rFonts w:ascii="Consolas" w:eastAsia="Consolas" w:hAnsi="Consolas" w:cs="Consolas"/>
           <w:sz w:val="18"/>
           <w:szCs w:val="18"/>
         </w:rPr>
-        <w:t>Lesion,IntensityArray</w:t>
+        <w:t>X,Y,Z,IntensityArray</w:t>
       </w:r>
       <w:proofErr w:type="spellEnd"/>
-      <w:proofErr w:type="gramEnd"/>
-      <w:r>
-        <w:t xml:space="preserve">. As an important aside, please consider the fact that the intensity values were not at a single, consistent baseline across patients. Before feeding them to the machine learning model, we had to normalize the </w:t>
-      </w:r>
-      <w:r>
-        <w:t>intensity values by rescaling each one relative to the rest, obtaining a value between 0 and 1 [</w:t>
-      </w:r>
-      <w:r>
-        <w:t>1</w:t>
-      </w:r>
-      <w:r>
-        <w:t xml:space="preserve">8]. </w:t>
-      </w:r>
-    </w:p>
-    <w:p>
-      <w:pPr>
-        <w:ind w:firstLine="36pt"/>
-        <w:jc w:val="both"/>
-      </w:pPr>
-      <w:r>
-        <w:t>We feel it is important to note that, because this data processing step was so computationally expensive, we performed it on another Google Cloud virtual machine instance, this one utilizing 24, 12-core Intel Xeon processors at 2.30 GHz, with 90 gigabytes of DDR3 RAM.</w:t>
-      </w:r>
-    </w:p>
-    <w:p>
-      <w:pPr>
-        <w:jc w:val="both"/>
-      </w:pPr>
-    </w:p>
-    <w:p>
-      <w:pPr>
-        <w:jc w:val="both"/>
-      </w:pPr>
-      <w:r>
-        <w:t>II-5 Training the Models</w:t>
-      </w:r>
-    </w:p>
-    <w:p>
-      <w:pPr>
-        <w:jc w:val="both"/>
-      </w:pPr>
-    </w:p>
-    <w:p>
-      <w:pPr>
-        <w:ind w:firstLine="36pt"/>
-        <w:jc w:val="both"/>
-      </w:pPr>
-      <w:r>
-        <w:t>This CSV was used to both train and test the various machine learning models: the intensity values and associated labels were segregated into 80% training, and 20% testing via a K-folds process, where we set K to 50 [</w:t>
-      </w:r>
-      <w:r>
-        <w:t>1</w:t>
-      </w:r>
-      <w:r>
-        <w:t>9].</w:t>
-      </w:r>
-      <w:r>
-        <w:rPr>
-          <w:color w:val="980000"/>
-        </w:rPr>
-        <w:t xml:space="preserve"> </w:t>
-      </w:r>
-      <w:r>
-        <w:t xml:space="preserve">The K-fold process is a resampling technique to divide the dataset into K folds (groups). We used 80% of the folds to train, and 20% to test </w:t>
-      </w:r>
-      <w:r>
-        <w:t xml:space="preserve">– </w:t>
-      </w:r>
-      <w:r>
-        <w:t xml:space="preserve">meaning, we assigned 20% of the groups as data to test the models’ accuracy, and 80% to train them. We repeated this process 50 times, alternating the composition of the training and testing groups to get an averaged result. </w:t>
-      </w:r>
-      <w:r>
-        <w:t xml:space="preserve">Table 1 indicates </w:t>
-      </w:r>
-      <w:r>
-        <w:t xml:space="preserve">the </w:t>
-      </w:r>
-      <w:r>
-        <w:t xml:space="preserve">various </w:t>
-      </w:r>
-      <w:r>
-        <w:t>model</w:t>
-      </w:r>
-      <w:r>
-        <w:t>s</w:t>
-      </w:r>
-      <w:r>
-        <w:t xml:space="preserve"> used, </w:t>
-      </w:r>
-      <w:r>
-        <w:t>their</w:t>
-      </w:r>
-      <w:r>
-        <w:t xml:space="preserve"> averaged F1 accuracy on the training data described in the K-folds process, and </w:t>
-      </w:r>
-      <w:r>
-        <w:t>their</w:t>
-      </w:r>
-      <w:r>
-        <w:t xml:space="preserve"> averaged F1 accuracy on the testing data described.</w:t>
-      </w:r>
-    </w:p>
-    <w:p>
-      <w:pPr>
-        <w:ind w:firstLine="36pt"/>
-        <w:jc w:val="both"/>
-      </w:pPr>
-      <w:r>
-        <w:t>Note that F1 score is the weighted average of the precision and recall values. Precision is the number of true positives (the number of values that were guessed to be lesions, that were lesions) divided by the combined total of true positives and false positive</w:t>
-      </w:r>
-      <w:r>
-        <w:t>s</w:t>
-      </w:r>
-      <w:r>
-        <w:t xml:space="preserve"> (false positives being the number of values guessed to be lesions, but weren’t lesions). Recall is the number of true positives divided by the combined total of true positives and false negatives (values guessed to not be lesions, which actually were). We used the F1 Testing score as the decider, as opposed to a pure accuracy metric, because  accuracy by itself is artificially inflated, since the majority of a brain will not have developed lesions, and so the model will, by default, be highly “accurate” based on the fact that most of the voxels will be successfully identified as not developing lesions [</w:t>
-      </w:r>
-      <w:r>
-        <w:t>20</w:t>
-      </w:r>
-      <w:r>
-        <w:t>].</w:t>
-      </w:r>
-    </w:p>
-    <w:p>
-      <w:pPr>
-        <w:ind w:firstLine="36pt"/>
-        <w:jc w:val="both"/>
-      </w:pPr>
-      <w:r>
-        <w:t xml:space="preserve">Training data is the data used to fit our model, while the testing data is used to evaluate our model on “unseen” data (the data the model has not yet encountered). We calculated the F1 score on both training and testing data to see if there was any overfitting to the training data </w:t>
-      </w:r>
-      <w:r>
-        <w:t>–</w:t>
-      </w:r>
-      <w:r>
-        <w:t xml:space="preserve"> meaning, it fit so well to data it had already seen, that it did not adapt well when faced with unseen data. However, the F1 scores are close enough to each other that no overfitting was detected.</w:t>
-      </w:r>
-    </w:p>
-    <w:p>
-      <w:pPr>
-        <w:ind w:firstLine="36pt"/>
-        <w:jc w:val="both"/>
-      </w:pPr>
-      <w:r>
-        <w:t xml:space="preserve">As is obvious from </w:t>
-      </w:r>
-      <w:r>
-        <w:t>Table 1</w:t>
-      </w:r>
-      <w:r>
-        <w:t xml:space="preserve">, we saw that the multilayer perceptron activation (MLP) logistic classifier, and the gradient boosting classifier, had the highest average F1 Testing scores over the </w:t>
-      </w:r>
-      <w:proofErr w:type="gramStart"/>
-      <w:r>
-        <w:t>50 fold</w:t>
-      </w:r>
-      <w:proofErr w:type="gramEnd"/>
-      <w:r>
-        <w:t xml:space="preserve"> run, and thus we utilized those two models for further testing. </w:t>
-      </w:r>
-    </w:p>
-    <w:p>
-      <w:pPr>
-        <w:pStyle w:val="Heading1"/>
-      </w:pPr>
-      <w:r>
-        <w:t>Prediction Efforts</w:t>
-      </w:r>
-    </w:p>
-    <w:p>
-      <w:pPr>
-        <w:ind w:firstLine="36pt"/>
-        <w:jc w:val="both"/>
-      </w:pPr>
-      <w:r>
-        <w:t xml:space="preserve">With the two models selected, we trained them with a 100/0 split </w:t>
-      </w:r>
-      <w:r>
-        <w:t>–</w:t>
-      </w:r>
-      <w:r>
-        <w:t xml:space="preserve"> meaning, all our sample data </w:t>
-      </w:r>
-      <w:r>
-        <w:t>was</w:t>
-      </w:r>
-      <w:r>
-        <w:t xml:space="preserve"> used to train the model, none </w:t>
-      </w:r>
-      <w:r>
-        <w:t>was</w:t>
-      </w:r>
-      <w:r>
-        <w:t xml:space="preserve"> split into an “unseen” portion. Once the models were trained, we had them attempt to predict the lesion outcomes of two patients using CSV data in the form of </w:t>
-      </w:r>
-      <w:proofErr w:type="spellStart"/>
+      <w:r>
+        <w:t xml:space="preserve">, where  </w:t>
+      </w:r>
       <w:r>
         <w:rPr>
           <w:rFonts w:ascii="Consolas" w:eastAsia="Consolas" w:hAnsi="Consolas" w:cs="Consolas"/>
           <w:sz w:val="18"/>
           <w:szCs w:val="18"/>
         </w:rPr>
-        <w:t>X,Y,Z,IntensityArray</w:t>
-      </w:r>
-      <w:proofErr w:type="spellEnd"/>
-      <w:r>
-        <w:t xml:space="preserve">, where  </w:t>
-      </w:r>
+        <w:t>X,Y,Z</w:t>
+      </w:r>
+      <w:r>
+        <w:t xml:space="preserve">  represented every single voxel across a patient’s MRI scans, along with their associated intensity curve. The model output a CSV of the </w:t>
+      </w:r>
+      <w:r>
+        <w:lastRenderedPageBreak/>
+        <w:t xml:space="preserve">form </w:t>
+      </w:r>
+      <w:proofErr w:type="spellStart"/>
       <w:r>
         <w:rPr>
           <w:rFonts w:ascii="Consolas" w:eastAsia="Consolas" w:hAnsi="Consolas" w:cs="Consolas"/>
           <w:sz w:val="18"/>
           <w:szCs w:val="18"/>
         </w:rPr>
-        <w:t>X,Y,Z</w:t>
-      </w:r>
-      <w:r>
-        <w:t xml:space="preserve">  represented every single voxel across a patient’s MRI scans, along with their associated intensity curve. The model output a CSV of the </w:t>
-      </w:r>
-      <w:r>
-        <w:lastRenderedPageBreak/>
-        <w:t xml:space="preserve">form </w:t>
-      </w:r>
-      <w:proofErr w:type="spellStart"/>
-      <w:proofErr w:type="gramStart"/>
-      <w:r>
-        <w:rPr>
-          <w:rFonts w:ascii="Consolas" w:eastAsia="Consolas" w:hAnsi="Consolas" w:cs="Consolas"/>
-          <w:sz w:val="18"/>
-          <w:szCs w:val="18"/>
-        </w:rPr>
-        <w:t>X,Y</w:t>
-      </w:r>
-      <w:proofErr w:type="gramEnd"/>
-      <w:r>
-        <w:rPr>
-          <w:rFonts w:ascii="Consolas" w:eastAsia="Consolas" w:hAnsi="Consolas" w:cs="Consolas"/>
-          <w:sz w:val="18"/>
-          <w:szCs w:val="18"/>
-        </w:rPr>
-        <w:t>,Z,PredictedOutcome</w:t>
+        <w:t>X,Y,Z,PredictedOutcome</w:t>
       </w:r>
       <w:proofErr w:type="spellEnd"/>
       <w:r>
@@ -3706,7 +3654,13 @@
         <w:jc w:val="both"/>
       </w:pPr>
       <w:r>
-        <w:t>We recorded an F1 score for each model for this process, giving us: 78.65% for MLP activation logistic regression and 94.94% for the gradient boosting model.</w:t>
+        <w:t xml:space="preserve">We recorded an F1 score for each model for this process, giving us: 78.65% for MLP activation logistic regression and </w:t>
+      </w:r>
+      <w:r>
+        <w:t>8</w:t>
+      </w:r>
+      <w:r>
+        <w:t>4.94% for the gradient boosting model.</w:t>
       </w:r>
     </w:p>
     <w:p>
@@ -3887,7 +3841,13 @@
         <w:t>Table 1</w:t>
       </w:r>
       <w:r>
-        <w:t>, and the F1 score of 78.65% for the 100/0 split on the MLP activation logistic regression, and 94.94% for the 100/0 split on gradient boosting classifier, our approach resulted in what we would term a decent level of prediction accuracy. We were able to detect lesion development in various parts of the brain, though the model would sometimes mis</w:t>
+        <w:t xml:space="preserve">, and the F1 score of 78.65% for the 100/0 split on the MLP activation logistic regression, and </w:t>
+      </w:r>
+      <w:r>
+        <w:t>8</w:t>
+      </w:r>
+      <w:r>
+        <w:t>4.94% for the 100/0 split on gradient boosting classifier, our approach resulted in what we would term a decent level of prediction accuracy. We were able to detect lesion development in various parts of the brain, though the model would sometimes mis</w:t>
       </w:r>
       <w:r>
         <w:t>-</w:t>
@@ -4071,7 +4031,13 @@
         <w:t xml:space="preserve"> spot is that t</w:t>
       </w:r>
       <w:r>
-        <w:t>he two initially-best-performing models had whole-testing F1 scores of 78.65%, and 94.94%</w:t>
+        <w:t xml:space="preserve">he two initially-best-performing models had whole-testing F1 scores of 78.65%, and </w:t>
+      </w:r>
+      <w:r>
+        <w:t>8</w:t>
+      </w:r>
+      <w:r>
+        <w:t>4.94%</w:t>
       </w:r>
       <w:r>
         <w:t>, as previously mentioned</w:t>
@@ -8697,7 +8663,7 @@
 </file>
 
 <file path=customXml/itemProps1.xml><?xml version="1.0" encoding="utf-8"?>
-<ds:datastoreItem xmlns:ds="http://purl.oclc.org/ooxml/officeDocument/customXml" ds:itemID="{DB3191AC-FC6E-BD40-8A89-D26C10156C37}">
+<ds:datastoreItem xmlns:ds="http://purl.oclc.org/ooxml/officeDocument/customXml" ds:itemID="{B765521B-ADD6-DB4B-BBD5-430008112B9B}">
   <ds:schemaRefs>
     <ds:schemaRef ds:uri="http://schemas.openxmlformats.org/officeDocument/2006/bibliography"/>
   </ds:schemaRefs>

</xml_diff>